<commit_message>
update list in lldv
</commit_message>
<xml_diff>
--- a/yeucau/Kính gửi lần 2.docx
+++ b/yeucau/Kính gửi lần 2.docx
@@ -3528,8 +3528,6 @@
         </w:rPr>
         <w:t xml:space="preserve"> </w:t>
       </w:r>
-      <w:bookmarkStart w:id="0" w:name="_GoBack"/>
-      <w:bookmarkEnd w:id="0"/>
       <w:proofErr w:type="spellStart"/>
       <w:r>
         <w:rPr>
@@ -3749,6 +3747,24 @@
           <w:szCs w:val="28"/>
         </w:rPr>
         <w:t>"</w:t>
+      </w:r>
+      <w:r>
+        <w:rPr>
+          <w:b/>
+          <w:bCs/>
+          <w:color w:val="00B050"/>
+          <w:szCs w:val="28"/>
+        </w:rPr>
+        <w:t xml:space="preserve"> </w:t>
+      </w:r>
+      <w:r>
+        <w:rPr>
+          <w:b/>
+          <w:bCs/>
+          <w:color w:val="0070C0"/>
+          <w:szCs w:val="28"/>
+        </w:rPr>
+        <w:t>Done</w:t>
       </w:r>
     </w:p>
     <w:p>
@@ -5644,6 +5660,232 @@
         </w:rPr>
         <w:t xml:space="preserve"> </w:t>
       </w:r>
+      <w:r>
+        <w:rPr>
+          <w:b/>
+          <w:bCs/>
+          <w:color w:val="00B050"/>
+        </w:rPr>
+        <w:t xml:space="preserve"> </w:t>
+      </w:r>
+      <w:proofErr w:type="spellStart"/>
+      <w:r>
+        <w:rPr>
+          <w:b/>
+          <w:bCs/>
+          <w:color w:val="FF0000"/>
+        </w:rPr>
+        <w:t>Phải</w:t>
+      </w:r>
+      <w:proofErr w:type="spellEnd"/>
+      <w:r>
+        <w:rPr>
+          <w:b/>
+          <w:bCs/>
+          <w:color w:val="FF0000"/>
+        </w:rPr>
+        <w:t xml:space="preserve"> </w:t>
+      </w:r>
+      <w:proofErr w:type="spellStart"/>
+      <w:r>
+        <w:rPr>
+          <w:b/>
+          <w:bCs/>
+          <w:color w:val="FF0000"/>
+        </w:rPr>
+        <w:t>nhập</w:t>
+      </w:r>
+      <w:proofErr w:type="spellEnd"/>
+      <w:r>
+        <w:rPr>
+          <w:b/>
+          <w:bCs/>
+          <w:color w:val="FF0000"/>
+        </w:rPr>
+        <w:t xml:space="preserve"> </w:t>
+      </w:r>
+      <w:proofErr w:type="spellStart"/>
+      <w:r>
+        <w:rPr>
+          <w:b/>
+          <w:bCs/>
+          <w:color w:val="FF0000"/>
+        </w:rPr>
+        <w:t>vào</w:t>
+      </w:r>
+      <w:proofErr w:type="spellEnd"/>
+      <w:r>
+        <w:rPr>
+          <w:b/>
+          <w:bCs/>
+          <w:color w:val="FF0000"/>
+        </w:rPr>
+        <w:t xml:space="preserve"> </w:t>
+      </w:r>
+      <w:proofErr w:type="spellStart"/>
+      <w:r>
+        <w:rPr>
+          <w:b/>
+          <w:bCs/>
+          <w:color w:val="FF0000"/>
+        </w:rPr>
+        <w:t>như</w:t>
+      </w:r>
+      <w:proofErr w:type="spellEnd"/>
+      <w:r>
+        <w:rPr>
+          <w:b/>
+          <w:bCs/>
+          <w:color w:val="FF0000"/>
+        </w:rPr>
+        <w:t xml:space="preserve"> </w:t>
+      </w:r>
+      <w:proofErr w:type="spellStart"/>
+      <w:r>
+        <w:rPr>
+          <w:b/>
+          <w:bCs/>
+          <w:color w:val="FF0000"/>
+        </w:rPr>
+        <w:t>nhập</w:t>
+      </w:r>
+      <w:proofErr w:type="spellEnd"/>
+      <w:r>
+        <w:rPr>
+          <w:b/>
+          <w:bCs/>
+          <w:color w:val="FF0000"/>
+        </w:rPr>
+        <w:t xml:space="preserve"> </w:t>
+      </w:r>
+      <w:proofErr w:type="spellStart"/>
+      <w:r>
+        <w:rPr>
+          <w:b/>
+          <w:bCs/>
+          <w:color w:val="FF0000"/>
+        </w:rPr>
+        <w:t>mới</w:t>
+      </w:r>
+      <w:proofErr w:type="spellEnd"/>
+      <w:r>
+        <w:rPr>
+          <w:b/>
+          <w:bCs/>
+          <w:color w:val="FF0000"/>
+        </w:rPr>
+        <w:t xml:space="preserve"> ạ, </w:t>
+      </w:r>
+      <w:proofErr w:type="spellStart"/>
+      <w:r>
+        <w:rPr>
+          <w:b/>
+          <w:bCs/>
+          <w:color w:val="FF0000"/>
+        </w:rPr>
+        <w:t>như</w:t>
+      </w:r>
+      <w:proofErr w:type="spellEnd"/>
+      <w:r>
+        <w:rPr>
+          <w:b/>
+          <w:bCs/>
+          <w:color w:val="FF0000"/>
+        </w:rPr>
+        <w:t xml:space="preserve"> </w:t>
+      </w:r>
+      <w:proofErr w:type="spellStart"/>
+      <w:r>
+        <w:rPr>
+          <w:b/>
+          <w:bCs/>
+          <w:color w:val="FF0000"/>
+        </w:rPr>
+        <w:t>thế</w:t>
+      </w:r>
+      <w:proofErr w:type="spellEnd"/>
+      <w:r>
+        <w:rPr>
+          <w:b/>
+          <w:bCs/>
+          <w:color w:val="FF0000"/>
+        </w:rPr>
+        <w:t xml:space="preserve"> list </w:t>
+      </w:r>
+      <w:proofErr w:type="spellStart"/>
+      <w:r>
+        <w:rPr>
+          <w:b/>
+          <w:bCs/>
+          <w:color w:val="FF0000"/>
+        </w:rPr>
+        <w:t>trong</w:t>
+      </w:r>
+      <w:proofErr w:type="spellEnd"/>
+      <w:r>
+        <w:rPr>
+          <w:b/>
+          <w:bCs/>
+          <w:color w:val="FF0000"/>
+        </w:rPr>
+        <w:t xml:space="preserve"> ô </w:t>
+      </w:r>
+      <w:proofErr w:type="spellStart"/>
+      <w:r>
+        <w:rPr>
+          <w:b/>
+          <w:bCs/>
+          <w:color w:val="FF0000"/>
+        </w:rPr>
+        <w:t>chọn</w:t>
+      </w:r>
+      <w:proofErr w:type="spellEnd"/>
+      <w:r>
+        <w:rPr>
+          <w:b/>
+          <w:bCs/>
+          <w:color w:val="FF0000"/>
+        </w:rPr>
+        <w:t xml:space="preserve"> LLĐV </w:t>
+      </w:r>
+      <w:proofErr w:type="spellStart"/>
+      <w:r>
+        <w:rPr>
+          <w:b/>
+          <w:bCs/>
+          <w:color w:val="FF0000"/>
+        </w:rPr>
+        <w:t>mới</w:t>
+      </w:r>
+      <w:proofErr w:type="spellEnd"/>
+      <w:r>
+        <w:rPr>
+          <w:b/>
+          <w:bCs/>
+          <w:color w:val="FF0000"/>
+        </w:rPr>
+        <w:t xml:space="preserve"> </w:t>
+      </w:r>
+      <w:proofErr w:type="spellStart"/>
+      <w:r>
+        <w:rPr>
+          <w:b/>
+          <w:bCs/>
+          <w:color w:val="FF0000"/>
+        </w:rPr>
+        <w:t>được</w:t>
+      </w:r>
+      <w:proofErr w:type="spellEnd"/>
+      <w:r>
+        <w:rPr>
+          <w:b/>
+          <w:bCs/>
+          <w:color w:val="FF0000"/>
+        </w:rPr>
+        <w:t xml:space="preserve"> update</w:t>
+      </w:r>
+      <w:bookmarkStart w:id="0" w:name="_GoBack"/>
+      <w:bookmarkEnd w:id="0"/>
     </w:p>
     <w:p>
       <w:pPr>
@@ -10703,7 +10945,7 @@
           </mc:Choice>
           <mc:Fallback>
             <w:pict>
-              <v:oval w14:anchorId="5A03BDBA" id="Oval 5" o:spid="_x0000_s1026" style="position:absolute;margin-left:45.3pt;margin-top:60.5pt;width:93.9pt;height:19.4pt;z-index:251659264;visibility:visible;mso-wrap-style:square;mso-wrap-distance-left:9pt;mso-wrap-distance-top:0;mso-wrap-distance-right:9pt;mso-wrap-distance-bottom:0;mso-position-horizontal:absolute;mso-position-horizontal-relative:text;mso-position-vertical:absolute;mso-position-vertical-relative:text;v-text-anchor:middle" o:gfxdata="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" filled="f" strokecolor="red" strokeweight="2pt"/>
+              <v:oval w14:anchorId="43364DED" id="Oval 5" o:spid="_x0000_s1026" style="position:absolute;margin-left:45.3pt;margin-top:60.5pt;width:93.9pt;height:19.4pt;z-index:251659264;visibility:visible;mso-wrap-style:square;mso-wrap-distance-left:9pt;mso-wrap-distance-top:0;mso-wrap-distance-right:9pt;mso-wrap-distance-bottom:0;mso-position-horizontal:absolute;mso-position-horizontal-relative:text;mso-position-vertical:absolute;mso-position-vertical-relative:text;v-text-anchor:middle" o:gfxdata="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" filled="f" strokecolor="red" strokeweight="2pt"/>
             </w:pict>
           </mc:Fallback>
         </mc:AlternateContent>

</xml_diff>